<commit_message>
Add project modules and refactor structure
</commit_message>
<xml_diff>
--- a/Docs/EEG 2 Class ML PROJECT.docx
+++ b/Docs/EEG 2 Class ML PROJECT.docx
@@ -141,21 +141,7 @@
         <w:rPr>
           <w:lang w:val="x-none"/>
         </w:rPr>
-        <w:t xml:space="preserve">data, good </w:t>
-      </w:r>
-      <w:proofErr w:type="spellStart"/>
-      <w:r>
-        <w:rPr>
-          <w:lang w:val="x-none"/>
-        </w:rPr>
-        <w:t>labeling</w:t>
-      </w:r>
-      <w:proofErr w:type="spellEnd"/>
-      <w:r>
-        <w:rPr>
-          <w:lang w:val="x-none"/>
-        </w:rPr>
-        <w:t>, processed data and a benchmarked accuracy classification algorithm that we will compare with our framework.</w:t>
+        <w:t>data, good labeling, processed data and a benchmarked accuracy classification algorithm that we will compare with our framework.</w:t>
       </w:r>
     </w:p>
     <w:p>
@@ -538,21 +524,7 @@
         <w:rPr>
           <w:lang w:val="x-none"/>
         </w:rPr>
-        <w:t xml:space="preserve">We used the </w:t>
-      </w:r>
-      <w:proofErr w:type="spellStart"/>
-      <w:r>
-        <w:rPr>
-          <w:lang w:val="x-none"/>
-        </w:rPr>
-        <w:t>EEGLAB’s</w:t>
-      </w:r>
-      <w:proofErr w:type="spellEnd"/>
-      <w:r>
-        <w:rPr>
-          <w:lang w:val="x-none"/>
-        </w:rPr>
-        <w:t xml:space="preserve"> MATLAB extension </w:t>
+        <w:t xml:space="preserve">We used the EEGLAB’s MATLAB extension </w:t>
       </w:r>
       <w:r>
         <w:rPr>
@@ -630,21 +602,7 @@
         <w:rPr>
           <w:lang w:val="x-none"/>
         </w:rPr>
-        <w:t xml:space="preserve">. Then each column of the data is </w:t>
-      </w:r>
-      <w:proofErr w:type="spellStart"/>
-      <w:r>
-        <w:rPr>
-          <w:lang w:val="x-none"/>
-        </w:rPr>
-        <w:t>labeled</w:t>
-      </w:r>
-      <w:proofErr w:type="spellEnd"/>
-      <w:r>
-        <w:rPr>
-          <w:lang w:val="x-none"/>
-        </w:rPr>
-        <w:t xml:space="preserve"> according</w:t>
+        <w:t>. Then each column of the data is labeled according</w:t>
       </w:r>
       <w:r>
         <w:rPr>
@@ -1429,21 +1387,7 @@
         <w:rPr>
           <w:lang w:val="x-none"/>
         </w:rPr>
-        <w:t xml:space="preserve">Finally, the script performs a consistency check to confirm that all channels and segments are processed correctly, channels with non-removable artifacts close to the MI intervention time range are removed from the data and an interpolation with the </w:t>
-      </w:r>
-      <w:proofErr w:type="spellStart"/>
-      <w:r>
-        <w:rPr>
-          <w:lang w:val="x-none"/>
-        </w:rPr>
-        <w:t>neighboring</w:t>
-      </w:r>
-      <w:proofErr w:type="spellEnd"/>
-      <w:r>
-        <w:rPr>
-          <w:lang w:val="x-none"/>
-        </w:rPr>
-        <w:t xml:space="preserve"> channels is carried out to substitute the missing electrode. </w:t>
+        <w:t xml:space="preserve">Finally, the script performs a consistency check to confirm that all channels and segments are processed correctly, channels with non-removable artifacts close to the MI intervention time range are removed from the data and an interpolation with the neighboring channels is carried out to substitute the missing electrode. </w:t>
       </w:r>
       <w:r>
         <w:rPr>
@@ -1451,14 +1395,12 @@
         </w:rPr>
         <w:t xml:space="preserve">After that the script iterates over all the sessions saving the </w:t>
       </w:r>
-      <w:proofErr w:type="spellStart"/>
       <w:r>
         <w:rPr>
           <w:lang w:val="x-none" w:eastAsia="x-none"/>
         </w:rPr>
         <w:t>preprocessed</w:t>
       </w:r>
-      <w:proofErr w:type="spellEnd"/>
       <w:r>
         <w:rPr>
           <w:lang w:val="x-none" w:eastAsia="x-none"/>
@@ -1484,21 +1426,7 @@
         <w:rPr>
           <w:lang w:val="en-US"/>
         </w:rPr>
-        <w:t xml:space="preserve">The preprocessed EEG-MI log power spectra </w:t>
-      </w:r>
-      <w:proofErr w:type="gramStart"/>
-      <w:r>
-        <w:rPr>
-          <w:lang w:val="en-US"/>
-        </w:rPr>
-        <w:t>are</w:t>
-      </w:r>
-      <w:proofErr w:type="gramEnd"/>
-      <w:r>
-        <w:rPr>
-          <w:lang w:val="en-US"/>
-        </w:rPr>
-        <w:t xml:space="preserve"> plotted on </w:t>
+        <w:t xml:space="preserve">The preprocessed EEG-MI log power spectra are plotted on </w:t>
       </w:r>
       <w:r>
         <w:rPr>
@@ -2621,18 +2549,8 @@
           <w:iCs/>
           <w:lang w:val="x-none"/>
         </w:rPr>
-        <w:t>n-</w:t>
-      </w:r>
-      <w:proofErr w:type="spellStart"/>
-      <w:r>
-        <w:rPr>
-          <w:i/>
-          <w:iCs/>
-          <w:lang w:val="x-none"/>
-        </w:rPr>
-        <w:t>th</w:t>
-      </w:r>
-      <w:proofErr w:type="spellEnd"/>
+        <w:t>n-th</w:t>
+      </w:r>
       <w:r>
         <w:rPr>
           <w:lang w:val="x-none"/>
@@ -2802,39 +2720,7 @@
           <w:color w:val="EE0000"/>
           <w:lang w:val="en-US"/>
         </w:rPr>
-        <w:t xml:space="preserve">(We can do something different, maybe check the newer </w:t>
-      </w:r>
-      <w:proofErr w:type="gramStart"/>
-      <w:r>
-        <w:rPr>
-          <w:color w:val="EE0000"/>
-          <w:lang w:val="en-US"/>
-        </w:rPr>
-        <w:t>papers how do</w:t>
-      </w:r>
-      <w:proofErr w:type="gramEnd"/>
-      <w:r>
-        <w:rPr>
-          <w:color w:val="EE0000"/>
-          <w:lang w:val="en-US"/>
-        </w:rPr>
-        <w:t xml:space="preserve"> they input </w:t>
-      </w:r>
-      <w:proofErr w:type="spellStart"/>
-      <w:r>
-        <w:rPr>
-          <w:color w:val="EE0000"/>
-          <w:lang w:val="en-US"/>
-        </w:rPr>
-        <w:t>eeg</w:t>
-      </w:r>
-      <w:proofErr w:type="spellEnd"/>
-      <w:r>
-        <w:rPr>
-          <w:color w:val="EE0000"/>
-          <w:lang w:val="en-US"/>
-        </w:rPr>
-        <w:t xml:space="preserve"> data)</w:t>
+        <w:t>(We can do something different, maybe check the newer papers how do they input eeg data)</w:t>
       </w:r>
     </w:p>
     <w:p>
@@ -2892,21 +2778,7 @@
         <w:rPr>
           <w:lang w:val="en-US"/>
         </w:rPr>
-        <w:t xml:space="preserve">require </w:t>
-      </w:r>
-      <w:proofErr w:type="gramStart"/>
-      <w:r>
-        <w:rPr>
-          <w:lang w:val="en-US"/>
-        </w:rPr>
-        <w:t>a well</w:t>
-      </w:r>
-      <w:proofErr w:type="gramEnd"/>
-      <w:r>
-        <w:rPr>
-          <w:lang w:val="en-US"/>
-        </w:rPr>
-        <w:t>-defined and labeled input data for training and usage</w:t>
+        <w:t>require a well-defined and labeled input data for training and usage</w:t>
       </w:r>
       <w:r>
         <w:rPr>
@@ -2977,21 +2849,7 @@
         <w:rPr>
           <w:lang w:val="en-US"/>
         </w:rPr>
-        <w:t xml:space="preserve">Google </w:t>
-      </w:r>
-      <w:proofErr w:type="spellStart"/>
-      <w:r>
-        <w:rPr>
-          <w:lang w:val="en-US"/>
-        </w:rPr>
-        <w:t>Colab</w:t>
-      </w:r>
-      <w:proofErr w:type="spellEnd"/>
-      <w:r>
-        <w:rPr>
-          <w:lang w:val="en-US"/>
-        </w:rPr>
-        <w:t xml:space="preserve"> </w:t>
+        <w:t xml:space="preserve">Google Colab </w:t>
       </w:r>
       <w:r>
         <w:rPr>
@@ -3022,21 +2880,7 @@
         <w:rPr>
           <w:lang w:val="en-US"/>
         </w:rPr>
-        <w:t xml:space="preserve">After preprocessing the data on MATLAB we had </w:t>
-      </w:r>
-      <w:proofErr w:type="gramStart"/>
-      <w:r>
-        <w:rPr>
-          <w:lang w:val="en-US"/>
-        </w:rPr>
-        <w:t>a</w:t>
-      </w:r>
-      <w:proofErr w:type="gramEnd"/>
-      <w:r>
-        <w:rPr>
-          <w:lang w:val="en-US"/>
-        </w:rPr>
-        <w:t xml:space="preserve"> EEG object with </w:t>
+        <w:t xml:space="preserve">After preprocessing the data on MATLAB we had a EEG object with </w:t>
       </w:r>
       <w:r>
         <w:rPr>
@@ -3054,16 +2898,8 @@
         <w:rPr>
           <w:lang w:val="en-US"/>
         </w:rPr>
-        <w:t xml:space="preserve">were segmented into 4-second trials. For motor imagery </w:t>
-      </w:r>
-      <w:proofErr w:type="gramStart"/>
-      <w:r>
-        <w:rPr>
-          <w:lang w:val="en-US"/>
-        </w:rPr>
-        <w:t>tasks</w:t>
-      </w:r>
-      <w:proofErr w:type="gramEnd"/>
+        <w:t>were segmented into 4-second trials. For motor imagery tasks</w:t>
+      </w:r>
       <w:r>
         <w:rPr>
           <w:lang w:val="en-US"/>
@@ -3121,7 +2957,6 @@
         </w:rPr>
         <w:t>“</w:t>
       </w:r>
-      <w:proofErr w:type="spellStart"/>
       <w:r>
         <w:rPr>
           <w:i/>
@@ -3130,7 +2965,6 @@
         </w:rPr>
         <w:t>SubjectXX_eeg.mat</w:t>
       </w:r>
-      <w:proofErr w:type="spellEnd"/>
       <w:r>
         <w:rPr>
           <w:lang w:val="en-US"/>
@@ -3560,21 +3394,7 @@
         <w:rPr>
           <w:lang w:val="en-US"/>
         </w:rPr>
-        <w:t xml:space="preserve">facilitates efficient data handling by enabling batching of samples, shuffling of the training data to ensure robust learning, and optionally discarding any final, incomplete batch to maintain consistency during training iterations. The output of this data preparation pipeline is an </w:t>
-      </w:r>
-      <w:proofErr w:type="spellStart"/>
-      <w:r>
-        <w:rPr>
-          <w:lang w:val="en-US"/>
-        </w:rPr>
-        <w:t>iterable</w:t>
-      </w:r>
-      <w:proofErr w:type="spellEnd"/>
-      <w:r>
-        <w:rPr>
-          <w:lang w:val="en-US"/>
-        </w:rPr>
-        <w:t xml:space="preserve"> data loader object, which efficiently feeds data in specified batch sizes to the CNN during both the training and evaluation phases.</w:t>
+        <w:t>facilitates efficient data handling by enabling batching of samples, shuffling of the training data to ensure robust learning, and optionally discarding any final, incomplete batch to maintain consistency during training iterations. The output of this data preparation pipeline is an iterable data loader object, which efficiently feeds data in specified batch sizes to the CNN during both the training and evaluation phases.</w:t>
       </w:r>
     </w:p>
     <w:p>
@@ -3701,7 +3521,7 @@
         <w:rPr>
           <w:lang w:val="en-US"/>
         </w:rPr>
-        <w:t>, which serve as the basis for the subsequent SNN conversion.</w:t>
+        <w:t>.</w:t>
       </w:r>
       <w:r>
         <w:rPr>
@@ -3713,14 +3533,14 @@
         <w:rPr>
           <w:lang w:val="en-US"/>
         </w:rPr>
-        <w:t xml:space="preserve">Several helper functions were defined to streamline the experimental workflow. The data loading mechanism, detailed previously, prepares and </w:t>
+        <w:t xml:space="preserve">Several helper functions were defined to streamline the experimental workflow. The data loading mechanism, detailed previously, prepares and batches the EEG data for PyTorch. For evaluating Spiking Neural </w:t>
       </w:r>
       <w:r>
         <w:rPr>
           <w:lang w:val="en-US"/>
         </w:rPr>
         <w:lastRenderedPageBreak/>
-        <w:t>batches the EEG data for PyTorch. For evaluating Spiking Neural Networks, a specific validation function was implemented. This function calculates the SNN's accuracy on a test dataset, crucially incorporating the temporal dynamics of SNNs by accumulating outputs over a defined number of time steps (T) and resetting neuron states between input samples to ensure independent processing.</w:t>
+        <w:t>Networks, a specific validation function was implemented. This function calculates the SNN's accuracy on a test dataset, crucially incorporating the temporal dynamics of SNNs by accumulating outputs over a defined number of time steps (T) and resetting neuron states between input samples to ensure independent processing.</w:t>
       </w:r>
     </w:p>
     <w:p>
@@ -3735,98 +3555,7 @@
         <w:rPr>
           <w:lang w:val="en-US"/>
         </w:rPr>
-        <w:t>The conversion from a trained Artificial Neural Network (ANN) to an SNN is handled by another function.</w:t>
-      </w:r>
-      <w:r>
-        <w:rPr>
-          <w:lang w:val="en-US"/>
-        </w:rPr>
-        <w:t xml:space="preserve"> It</w:t>
-      </w:r>
-      <w:r>
-        <w:rPr>
-          <w:lang w:val="en-US"/>
-        </w:rPr>
-        <w:t xml:space="preserve"> takes a pre-trained CNN, along with training and testing data, and employs the </w:t>
-      </w:r>
-      <w:proofErr w:type="spellStart"/>
-      <w:r>
-        <w:rPr>
-          <w:lang w:val="en-US"/>
-        </w:rPr>
-        <w:t>SpikingJelly</w:t>
-      </w:r>
-      <w:proofErr w:type="spellEnd"/>
-      <w:r>
-        <w:rPr>
-          <w:lang w:val="en-US"/>
-        </w:rPr>
-        <w:t xml:space="preserve"> library's </w:t>
-      </w:r>
-      <w:r>
-        <w:rPr>
-          <w:lang w:val="en-US"/>
-        </w:rPr>
-        <w:t xml:space="preserve">ANN2SNN </w:t>
-      </w:r>
-      <w:r>
-        <w:rPr>
-          <w:lang w:val="en-US"/>
-        </w:rPr>
-        <w:t>Converter</w:t>
-      </w:r>
-      <w:r>
-        <w:rPr>
-          <w:lang w:val="en-US"/>
-        </w:rPr>
-        <w:t xml:space="preserve"> function,</w:t>
-      </w:r>
-      <w:r>
-        <w:rPr>
-          <w:lang w:val="en-US"/>
-        </w:rPr>
-        <w:t xml:space="preserve"> usi</w:t>
-      </w:r>
-      <w:r>
-        <w:rPr>
-          <w:lang w:val="en-US"/>
-        </w:rPr>
-        <w:t>ng</w:t>
-      </w:r>
-      <w:r>
-        <w:rPr>
-          <w:lang w:val="en-US"/>
-        </w:rPr>
-        <w:t xml:space="preserve"> a 'max normalization' mode, which scales weights based on the maximum activation observed during a pass over the training data, to transform the ANN into an SNN. The accuracy of the resulting SNN is then evaluated over the specified time steps.</w:t>
-      </w:r>
-    </w:p>
-    <w:p>
-      <w:pPr>
-        <w:spacing w:line="360" w:lineRule="auto"/>
-        <w:jc w:val="both"/>
-        <w:rPr>
-          <w:lang w:val="en-US"/>
-        </w:rPr>
-      </w:pPr>
-      <w:r>
-        <w:rPr>
-          <w:lang w:val="en-US"/>
-        </w:rPr>
-        <w:t xml:space="preserve">To promote stable and effective training, a weight initialization function was used. This function applies Kaiming Normal initialization to the weights of convolutional layers, a common practice for layers followed by </w:t>
-      </w:r>
-      <w:proofErr w:type="spellStart"/>
-      <w:r>
-        <w:rPr>
-          <w:lang w:val="en-US"/>
-        </w:rPr>
-        <w:t>ReLU</w:t>
-      </w:r>
-      <w:proofErr w:type="spellEnd"/>
-      <w:r>
-        <w:rPr>
-          <w:lang w:val="en-US"/>
-        </w:rPr>
-        <w:t>-like activations and initializes weights and biases of batch normalization layers to standard values (1 for weights, 0 for biases).</w:t>
+        <w:t>To promote stable and effective training, a weight initialization function was used. This function applies Kaiming Normal initialization to the weights of convolutional layers, a common practice for layers followed by ReLU-like activations and initializes weights and biases of batch normalization layers to standard values (1 for weights, 0 for biases).</w:t>
       </w:r>
     </w:p>
     <w:p>
@@ -4119,7 +3848,6 @@
           <w:bCs/>
           <w:lang w:val="en-US"/>
         </w:rPr>
-        <w:lastRenderedPageBreak/>
         <w:t>TCB Fusion:</w:t>
       </w:r>
       <w:r>
@@ -4178,29 +3906,7 @@
         <w:rPr>
           <w:lang w:val="en-US"/>
         </w:rPr>
-        <w:t xml:space="preserve"> This block applies a depth wise-like convolution where the kernel height matches the number of input channels (derived from the TCB fusion). This is designed to learn spatial filters across the EEG channels. It includes batch normalization, </w:t>
-      </w:r>
-      <w:proofErr w:type="gramStart"/>
-      <w:r>
-        <w:rPr>
-          <w:lang w:val="en-US"/>
-        </w:rPr>
-        <w:t xml:space="preserve">a </w:t>
-      </w:r>
-      <w:proofErr w:type="spellStart"/>
-      <w:r>
-        <w:rPr>
-          <w:lang w:val="en-US"/>
-        </w:rPr>
-        <w:t>ReLU</w:t>
-      </w:r>
-      <w:proofErr w:type="spellEnd"/>
-      <w:proofErr w:type="gramEnd"/>
-      <w:r>
-        <w:rPr>
-          <w:lang w:val="en-US"/>
-        </w:rPr>
-        <w:t xml:space="preserve"> activation, average pooling to reduce temporal dimensionality, and dropout for regularization.</w:t>
+        <w:t xml:space="preserve"> This block applies a depth wise-like convolution where the kernel height matches the number of input channels (derived from the TCB fusion). This is designed to learn spatial filters across the EEG channels. It includes batch normalization, a ReLU activation, average pooling to reduce temporal dimensionality, and dropout for regularization.</w:t>
       </w:r>
     </w:p>
     <w:p>
@@ -4217,6 +3923,7 @@
           <w:bCs/>
           <w:lang w:val="en-US"/>
         </w:rPr>
+        <w:lastRenderedPageBreak/>
         <w:t>Feature Fusion Convolution Block (FFCB):</w:t>
       </w:r>
       <w:r>
@@ -4421,7 +4128,6 @@
         <w:rPr>
           <w:lang w:val="en-US"/>
         </w:rPr>
-        <w:lastRenderedPageBreak/>
         <w:t>Secondly,</w:t>
       </w:r>
       <w:r>
@@ -4580,7 +4286,14 @@
         <w:rPr>
           <w:lang w:val="en-US"/>
         </w:rPr>
-        <w:t>tuning of the number of output classes, the input channel count, and the dropout rate. The choice between the CCB and a traditional fully connected layer for classification offers a point of comparison in terms of performance and suitability for SNN conversion.</w:t>
+        <w:t xml:space="preserve">tuning of the number of output classes, the input channel count, and the dropout rate. The choice between the CCB and a traditional fully connected layer for classification offers a point of comparison in terms of </w:t>
+      </w:r>
+      <w:r>
+        <w:rPr>
+          <w:lang w:val="en-US"/>
+        </w:rPr>
+        <w:lastRenderedPageBreak/>
+        <w:t>performance and suitability for SNN conversion.</w:t>
       </w:r>
       <w:r>
         <w:rPr>
@@ -4968,7 +4681,6 @@
       <w:bookmarkStart w:id="13" w:name="_Ref197678633"/>
       <w:bookmarkStart w:id="14" w:name="_Toc197859619"/>
       <w:r>
-        <w:lastRenderedPageBreak/>
         <w:t>Summary</w:t>
       </w:r>
       <w:bookmarkEnd w:id="13"/>
@@ -5155,15 +4867,7 @@
       </w:pPr>
       <w:bookmarkStart w:id="17" w:name="_Ref197596210"/>
       <w:r>
-        <w:t>Neural Networks accuracy (</w:t>
-      </w:r>
-      <w:proofErr w:type="spellStart"/>
-      <w:r>
-        <w:t>Acc</w:t>
-      </w:r>
-      <w:proofErr w:type="spellEnd"/>
-      <w:r>
-        <w:t>) evaluation data across subjects.</w:t>
+        <w:t>Neural Networks accuracy (Acc) evaluation data across subjects.</w:t>
       </w:r>
       <w:bookmarkEnd w:id="17"/>
     </w:p>
@@ -5226,6 +4930,7 @@
                 <w:szCs w:val="22"/>
                 <w:lang w:val="en-US" w:eastAsia="ja-JP"/>
               </w:rPr>
+              <w:lastRenderedPageBreak/>
               <w:t> </w:t>
             </w:r>
           </w:p>
@@ -8817,15 +8522,7 @@
         <w:t xml:space="preserve">accuracy </w:t>
       </w:r>
       <w:r>
-        <w:t xml:space="preserve">benchmark comparison with other </w:t>
-      </w:r>
-      <w:proofErr w:type="spellStart"/>
-      <w:r>
-        <w:t>SoA</w:t>
-      </w:r>
-      <w:proofErr w:type="spellEnd"/>
-      <w:r>
-        <w:t xml:space="preserve"> models for the </w:t>
+        <w:t xml:space="preserve">benchmark comparison with other SoA models for the </w:t>
       </w:r>
       <w:r>
         <w:fldChar w:fldCharType="begin"/>
@@ -9566,7 +9263,6 @@
                 <w:lang w:val="en-US" w:eastAsia="ja-JP"/>
               </w:rPr>
             </w:pPr>
-            <w:proofErr w:type="spellStart"/>
             <w:r>
               <w:rPr>
                 <w:rFonts w:ascii="Cambria Math" w:hAnsi="Cambria Math"/>
@@ -9577,7 +9273,6 @@
               </w:rPr>
               <w:t>Corr+CNN</w:t>
             </w:r>
-            <w:proofErr w:type="spellEnd"/>
             <w:r>
               <w:rPr>
                 <w:rFonts w:ascii="Cambria Math" w:hAnsi="Cambria Math"/>
@@ -10107,7 +9802,6 @@
                 <w:lang w:val="en-US" w:eastAsia="ja-JP"/>
               </w:rPr>
             </w:pPr>
-            <w:proofErr w:type="spellStart"/>
             <w:r>
               <w:rPr>
                 <w:rFonts w:ascii="Cambria Math" w:hAnsi="Cambria Math"/>
@@ -10118,7 +9812,6 @@
               </w:rPr>
               <w:t>TSception</w:t>
             </w:r>
-            <w:proofErr w:type="spellEnd"/>
             <w:r>
               <w:rPr>
                 <w:rFonts w:ascii="Cambria Math" w:hAnsi="Cambria Math"/>
@@ -10471,7 +10164,6 @@
                 <w:lang w:val="en-US" w:eastAsia="ja-JP"/>
               </w:rPr>
             </w:pPr>
-            <w:proofErr w:type="spellStart"/>
             <w:r>
               <w:rPr>
                 <w:rFonts w:ascii="Cambria Math" w:hAnsi="Cambria Math"/>
@@ -10482,7 +10174,6 @@
               </w:rPr>
               <w:t>EEGNet</w:t>
             </w:r>
-            <w:proofErr w:type="spellEnd"/>
             <w:r>
               <w:rPr>
                 <w:rFonts w:ascii="Cambria Math" w:hAnsi="Cambria Math"/>
@@ -13020,15 +12711,7 @@
         <w:jc w:val="both"/>
       </w:pPr>
       <w:r>
-        <w:t xml:space="preserve">This thesis successfully demonstrated that lightweight </w:t>
-      </w:r>
-      <w:proofErr w:type="gramStart"/>
-      <w:r>
-        <w:t>can</w:t>
-      </w:r>
-      <w:proofErr w:type="gramEnd"/>
-      <w:r>
-        <w:t xml:space="preserve"> achieve competitive MI-EEG classification accuracy comparable to other state-of-the-art models. The </w:t>
+        <w:t xml:space="preserve">This thesis successfully demonstrated that lightweight can achieve competitive MI-EEG classification accuracy comparable to other state-of-the-art models. The </w:t>
       </w:r>
       <m:oMath>
         <m:r>
@@ -13065,15 +12748,7 @@
         </m:sSub>
       </m:oMath>
       <w:r>
-        <w:t xml:space="preserve"> architecture</w:t>
-      </w:r>
-      <w:proofErr w:type="gramStart"/>
-      <w:r>
-        <w:t>, in particular, emerged</w:t>
-      </w:r>
-      <w:proofErr w:type="gramEnd"/>
-      <w:r>
-        <w:t xml:space="preserve"> as an effective and efficient model for this task. </w:t>
+        <w:t xml:space="preserve"> architecture, in particular, emerged as an effective and efficient model for this task. </w:t>
       </w:r>
     </w:p>
     <w:p>

</xml_diff>